<commit_message>
updated the systematicWrongButtons handling and updated instrux
</commit_message>
<xml_diff>
--- a/info/SSTinstructions.docx
+++ b/info/SSTinstructions.docx
@@ -132,7 +132,7 @@
         </w:numPr>
       </w:pPr>
       <w:r>
-        <w:t>Each subject has 5 runs, 2 to be used at each time point, plus 1 extra just in case.</w:t>
+        <w:t>Each subject has 5 runs</w:t>
       </w:r>
     </w:p>
     <w:p>
@@ -372,8 +372,32 @@
         </w:numPr>
       </w:pPr>
       <w:r>
+        <w:t>Column 4 = direction of arrow (0 = L, 1 = R)</w:t>
+      </w:r>
+    </w:p>
+    <w:p>
+      <w:pPr>
+        <w:pStyle w:val="ListParagraph"/>
+        <w:numPr>
+          <w:ilvl w:val="1"/>
+          <w:numId w:val="3"/>
+        </w:numPr>
+      </w:pPr>
+      <w:r>
         <w:lastRenderedPageBreak/>
-        <w:t>Column 4 = direction of arrow (0 = L, 1 = R)</w:t>
+        <w:t>Column 7 = button pressed</w:t>
+      </w:r>
+    </w:p>
+    <w:p>
+      <w:pPr>
+        <w:pStyle w:val="ListParagraph"/>
+        <w:numPr>
+          <w:ilvl w:val="0"/>
+          <w:numId w:val="3"/>
+        </w:numPr>
+      </w:pPr>
+      <w:r>
+        <w:t>Once the data files are checked, get the data ready to analyze</w:t>
       </w:r>
     </w:p>
     <w:p>
@@ -385,7 +409,78 @@
         </w:numPr>
       </w:pPr>
       <w:r>
-        <w:t>Column 7 = button pressed</w:t>
+        <w:t>Open prep4analysis.m</w:t>
+      </w:r>
+    </w:p>
+    <w:p>
+      <w:pPr>
+        <w:pStyle w:val="ListParagraph"/>
+        <w:numPr>
+          <w:ilvl w:val="1"/>
+          <w:numId w:val="3"/>
+        </w:numPr>
+      </w:pPr>
+      <w:r>
+        <w:t>Change parameters to get data ready for the following scripts</w:t>
+      </w:r>
+      <w:r>
+        <w:t xml:space="preserve"> (this includes the directory, the study prefix and the subject info)</w:t>
+      </w:r>
+    </w:p>
+    <w:p>
+      <w:pPr>
+        <w:pStyle w:val="ListParagraph"/>
+        <w:numPr>
+          <w:ilvl w:val="1"/>
+          <w:numId w:val="3"/>
+        </w:numPr>
+      </w:pPr>
+      <w:r>
+        <w:t>Run this script to create analysis ready files:</w:t>
+      </w:r>
+    </w:p>
+    <w:p>
+      <w:pPr>
+        <w:pStyle w:val="ListParagraph"/>
+        <w:numPr>
+          <w:ilvl w:val="2"/>
+          <w:numId w:val="3"/>
+        </w:numPr>
+      </w:pPr>
+      <w:r>
+        <w:t>It will rename the files to a consistent convention: studycode</w:t>
+      </w:r>
+      <w:r>
+        <w:t>_</w:t>
+      </w:r>
+      <w:r>
+        <w:t>sub#_</w:t>
+      </w:r>
+      <w:r>
+        <w:t>r</w:t>
+      </w:r>
+      <w:r>
+        <w:t>un</w:t>
+      </w:r>
+      <w:r>
+        <w:t>#</w:t>
+      </w:r>
+      <w:r>
+        <w:t>_</w:t>
+      </w:r>
+      <w:proofErr w:type="spellStart"/>
+      <w:r>
+        <w:t>SSRT.mat</w:t>
+      </w:r>
+      <w:proofErr w:type="spellEnd"/>
+      <w:r>
+        <w:t xml:space="preserve"> (e.g., “</w:t>
+      </w:r>
+      <w:r>
+        <w:t>REV_sub3_r2</w:t>
+      </w:r>
+      <w:r>
+        <w:t>_SSRT.mat”)</w:t>
       </w:r>
     </w:p>
     <w:p>
@@ -397,7 +492,7 @@
         </w:numPr>
       </w:pPr>
       <w:r>
-        <w:t>Once the data files are checked, get the data ready to analyze</w:t>
+        <w:t>Now you can run the script that checks the data quality</w:t>
       </w:r>
     </w:p>
     <w:p>
@@ -409,7 +504,41 @@
         </w:numPr>
       </w:pPr>
       <w:r>
-        <w:t>Open prep4analysis.m</w:t>
+        <w:t xml:space="preserve">Open </w:t>
+      </w:r>
+      <w:proofErr w:type="spellStart"/>
+      <w:r>
+        <w:t>initialCheck.m</w:t>
+      </w:r>
+      <w:proofErr w:type="spellEnd"/>
+    </w:p>
+    <w:p>
+      <w:pPr>
+        <w:pStyle w:val="ListParagraph"/>
+        <w:numPr>
+          <w:ilvl w:val="2"/>
+          <w:numId w:val="3"/>
+        </w:numPr>
+      </w:pPr>
+      <w:r>
+        <w:t>Change the parameters for this data set (location of the data in the /</w:t>
+      </w:r>
+      <w:proofErr w:type="spellStart"/>
+      <w:r>
+        <w:t>analysisReady</w:t>
+      </w:r>
+      <w:proofErr w:type="spellEnd"/>
+      <w:r>
+        <w:t xml:space="preserve"> folder, the buttons used, the study prefix, and </w:t>
+      </w:r>
+      <w:r>
+        <w:t>the subject numbers to exclude</w:t>
+      </w:r>
+      <w:r>
+        <w:t>)</w:t>
+      </w:r>
+      <w:r>
+        <w:t xml:space="preserve"> </w:t>
       </w:r>
     </w:p>
     <w:p>
@@ -421,10 +550,231 @@
         </w:numPr>
       </w:pPr>
       <w:r>
-        <w:t>Change parameters to get data ready for the following scripts</w:t>
-      </w:r>
-      <w:r>
-        <w:t xml:space="preserve"> (this includes the directory, the study prefix and the subject info)</w:t>
+        <w:t>Output:</w:t>
+      </w:r>
+      <w:r>
+        <w:t xml:space="preserve"> this script creates a bunch of .txt files located in /</w:t>
+      </w:r>
+      <w:proofErr w:type="spellStart"/>
+      <w:r>
+        <w:t>compiledResults</w:t>
+      </w:r>
+      <w:proofErr w:type="spellEnd"/>
+      <w:r>
+        <w:t>/</w:t>
+      </w:r>
+      <w:proofErr w:type="spellStart"/>
+      <w:r>
+        <w:t>upToSubNum</w:t>
+      </w:r>
+      <w:proofErr w:type="spellEnd"/>
+      <w:r>
+        <w:t>/</w:t>
+      </w:r>
+      <w:proofErr w:type="spellStart"/>
+      <w:r>
+        <w:t>initialCheck</w:t>
+      </w:r>
+      <w:proofErr w:type="spellEnd"/>
+    </w:p>
+    <w:p>
+      <w:pPr>
+        <w:pStyle w:val="ListParagraph"/>
+        <w:numPr>
+          <w:ilvl w:val="2"/>
+          <w:numId w:val="3"/>
+        </w:numPr>
+      </w:pPr>
+      <w:r>
+        <w:t xml:space="preserve">Check that all runs have 96 </w:t>
+      </w:r>
+      <w:proofErr w:type="spellStart"/>
+      <w:r>
+        <w:t>gos</w:t>
+      </w:r>
+      <w:proofErr w:type="spellEnd"/>
+      <w:r>
+        <w:t xml:space="preserve"> and 32 stops </w:t>
+      </w:r>
+      <w:r>
+        <w:t>(sanity check)</w:t>
+      </w:r>
+    </w:p>
+    <w:p>
+      <w:pPr>
+        <w:pStyle w:val="ListParagraph"/>
+        <w:numPr>
+          <w:ilvl w:val="2"/>
+          <w:numId w:val="3"/>
+        </w:numPr>
+      </w:pPr>
+      <w:r>
+        <w:t>Look at the nu</w:t>
+      </w:r>
+      <w:r>
+        <w:t>mber of NRs</w:t>
+      </w:r>
+      <w:r>
+        <w:t xml:space="preserve"> (no responses</w:t>
+      </w:r>
+      <w:r>
+        <w:t xml:space="preserve"> on Go trials</w:t>
+      </w:r>
+      <w:r>
+        <w:t>).</w:t>
+      </w:r>
+      <w:r>
+        <w:t xml:space="preserve"> </w:t>
+      </w:r>
+    </w:p>
+    <w:p>
+      <w:pPr>
+        <w:pStyle w:val="ListParagraph"/>
+        <w:numPr>
+          <w:ilvl w:val="3"/>
+          <w:numId w:val="3"/>
+        </w:numPr>
+      </w:pPr>
+      <w:r>
+        <w:t>Note that l</w:t>
+      </w:r>
+      <w:r>
+        <w:t>ate res</w:t>
+      </w:r>
+      <w:r>
+        <w:t>ponse</w:t>
+      </w:r>
+      <w:r>
+        <w:t>s are also</w:t>
+      </w:r>
+      <w:r>
+        <w:t xml:space="preserve"> consi</w:t>
+      </w:r>
+      <w:r>
+        <w:t>dered</w:t>
+      </w:r>
+      <w:r>
+        <w:t xml:space="preserve"> NR</w:t>
+      </w:r>
+      <w:r>
+        <w:t>s</w:t>
+      </w:r>
+      <w:r>
+        <w:t>.</w:t>
+      </w:r>
+      <w:r>
+        <w:t xml:space="preserve"> </w:t>
+      </w:r>
+      <w:r>
+        <w:t xml:space="preserve">Thus, for any run where there are lots of NRs, there’s a good chance they were just responding LATE, and </w:t>
+      </w:r>
+      <w:r>
+        <w:t xml:space="preserve">may have done </w:t>
+      </w:r>
+      <w:r>
+        <w:t xml:space="preserve">the same on stop trials as well.  </w:t>
+      </w:r>
+    </w:p>
+    <w:p>
+      <w:pPr>
+        <w:pStyle w:val="ListParagraph"/>
+        <w:numPr>
+          <w:ilvl w:val="3"/>
+          <w:numId w:val="3"/>
+        </w:numPr>
+      </w:pPr>
+      <w:r>
+        <w:t>L</w:t>
+      </w:r>
+      <w:r>
+        <w:t>ots</w:t>
+      </w:r>
+      <w:r>
+        <w:t xml:space="preserve"> </w:t>
+      </w:r>
+      <w:r>
+        <w:t xml:space="preserve">of </w:t>
+      </w:r>
+      <w:r>
+        <w:t>late responses on STOP trials</w:t>
+      </w:r>
+      <w:r>
+        <w:t xml:space="preserve"> </w:t>
+      </w:r>
+      <w:r>
+        <w:t>will make the SSRT crazy</w:t>
+      </w:r>
+      <w:r>
+        <w:t xml:space="preserve"> – </w:t>
+      </w:r>
+      <w:r>
+        <w:t xml:space="preserve">in fact, it will be </w:t>
+      </w:r>
+      <w:r>
+        <w:t>too small or negative</w:t>
+      </w:r>
+      <w:r>
+        <w:t xml:space="preserve">, </w:t>
+      </w:r>
+      <w:r>
+        <w:t>and meaningless</w:t>
+      </w:r>
+      <w:r>
+        <w:t>. T</w:t>
+      </w:r>
+      <w:r>
+        <w:t xml:space="preserve">hat run </w:t>
+      </w:r>
+      <w:r>
+        <w:t xml:space="preserve">may </w:t>
+      </w:r>
+      <w:r>
+        <w:t>need to be dropped</w:t>
+      </w:r>
+      <w:r>
+        <w:t>.</w:t>
+      </w:r>
+    </w:p>
+    <w:p>
+      <w:pPr>
+        <w:pStyle w:val="ListParagraph"/>
+        <w:numPr>
+          <w:ilvl w:val="2"/>
+          <w:numId w:val="3"/>
+        </w:numPr>
+      </w:pPr>
+      <w:r>
+        <w:t>Weird button file:</w:t>
+      </w:r>
+      <w:r>
+        <w:t xml:space="preserve"> look to see if there are bunch of trials per run that used weird buttons (used different buttons than they should have)</w:t>
+      </w:r>
+      <w:r>
+        <w:t xml:space="preserve"> </w:t>
+      </w:r>
+    </w:p>
+    <w:p>
+      <w:pPr>
+        <w:pStyle w:val="ListParagraph"/>
+        <w:numPr>
+          <w:ilvl w:val="3"/>
+          <w:numId w:val="3"/>
+        </w:numPr>
+      </w:pPr>
+      <w:r>
+        <w:t>Use this info to investigate what buttons they DID use on each problem run, and set up systematicWrongButtons.txt accordingly.</w:t>
+      </w:r>
+    </w:p>
+    <w:p>
+      <w:pPr>
+        <w:pStyle w:val="ListParagraph"/>
+        <w:numPr>
+          <w:ilvl w:val="2"/>
+          <w:numId w:val="3"/>
+        </w:numPr>
+      </w:pPr>
+      <w:r>
+        <w:t>Wrong go - look to see if there are a bunch of trials per run with wrong Go (if a run has a high number of wrong go but not weird button, then they most likely switched L/R fingers)</w:t>
       </w:r>
     </w:p>
     <w:p>
@@ -436,32 +786,321 @@
         </w:numPr>
       </w:pPr>
       <w:r>
-        <w:t xml:space="preserve">Rename the files so that they’re consistent. We recommend the following convention: </w:t>
-      </w:r>
-      <w:proofErr w:type="spellStart"/>
-      <w:r>
-        <w:t>studySub</w:t>
-      </w:r>
-      <w:proofErr w:type="spellEnd"/>
-      <w:r>
-        <w:t>#</w:t>
-      </w:r>
-      <w:r>
-        <w:t>_</w:t>
-      </w:r>
-      <w:proofErr w:type="spellStart"/>
-      <w:r>
-        <w:t>r</w:t>
+        <w:t>Analyses: first, keep a clean raw copy</w:t>
+      </w:r>
+      <w:r>
+        <w:t>,</w:t>
+      </w:r>
+      <w:r>
+        <w:t xml:space="preserve"> and work in “output/</w:t>
+      </w:r>
+      <w:proofErr w:type="spellStart"/>
+      <w:r>
+        <w:t>analysisReady</w:t>
+      </w:r>
+      <w:proofErr w:type="spellEnd"/>
+      <w:r>
+        <w:t>"</w:t>
+      </w:r>
+    </w:p>
+    <w:p>
+      <w:pPr>
+        <w:pStyle w:val="ListParagraph"/>
+        <w:numPr>
+          <w:ilvl w:val="1"/>
+          <w:numId w:val="3"/>
+        </w:numPr>
+      </w:pPr>
+      <w:r>
+        <w:t>Clean up weird button presses</w:t>
+      </w:r>
+    </w:p>
+    <w:p>
+      <w:pPr>
+        <w:pStyle w:val="ListParagraph"/>
+        <w:numPr>
+          <w:ilvl w:val="2"/>
+          <w:numId w:val="3"/>
+        </w:numPr>
+      </w:pPr>
+      <w:r>
+        <w:t>O</w:t>
+      </w:r>
+      <w:r>
+        <w:t xml:space="preserve">pen </w:t>
+      </w:r>
+      <w:proofErr w:type="spellStart"/>
+      <w:r>
+        <w:t>extractAllSSTResults.m</w:t>
+      </w:r>
+      <w:proofErr w:type="spellEnd"/>
+    </w:p>
+    <w:p>
+      <w:pPr>
+        <w:pStyle w:val="ListParagraph"/>
+        <w:numPr>
+          <w:ilvl w:val="2"/>
+          <w:numId w:val="3"/>
+        </w:numPr>
+      </w:pPr>
+      <w:r>
+        <w:t>Make sure systematicWrongButtons.txt has been c</w:t>
+      </w:r>
+      <w:r>
+        <w:t>reate</w:t>
+      </w:r>
+      <w:r>
+        <w:t>d</w:t>
+      </w:r>
+    </w:p>
+    <w:p>
+      <w:pPr>
+        <w:pStyle w:val="ListParagraph"/>
+        <w:numPr>
+          <w:ilvl w:val="2"/>
+          <w:numId w:val="3"/>
+        </w:numPr>
+      </w:pPr>
+      <w:r>
+        <w:t>R</w:t>
       </w:r>
       <w:r>
         <w:t>un</w:t>
       </w:r>
       <w:r>
-        <w:t>_SSRT.mat</w:t>
-      </w:r>
-      <w:proofErr w:type="spellEnd"/>
-      <w:r>
-        <w:t xml:space="preserve"> (e.g., “ESNP001_r1_SSRT.mat”)</w:t>
+        <w:t xml:space="preserve"> </w:t>
+      </w:r>
+      <w:proofErr w:type="spellStart"/>
+      <w:r>
+        <w:t>extractAllSSTResults.m</w:t>
+      </w:r>
+      <w:proofErr w:type="spellEnd"/>
+    </w:p>
+    <w:p>
+      <w:pPr>
+        <w:pStyle w:val="ListParagraph"/>
+        <w:numPr>
+          <w:ilvl w:val="2"/>
+          <w:numId w:val="3"/>
+        </w:numPr>
+      </w:pPr>
+      <w:r>
+        <w:t xml:space="preserve">Results will appear in two folders: </w:t>
+      </w:r>
+      <w:proofErr w:type="spellStart"/>
+      <w:r>
+        <w:t>singleVarTxts</w:t>
+      </w:r>
+      <w:proofErr w:type="spellEnd"/>
+      <w:r>
+        <w:t xml:space="preserve"> and </w:t>
+      </w:r>
+      <w:proofErr w:type="spellStart"/>
+      <w:r>
+        <w:t>varMats</w:t>
+      </w:r>
+      <w:proofErr w:type="spellEnd"/>
+    </w:p>
+    <w:p>
+      <w:pPr>
+        <w:pStyle w:val="ListParagraph"/>
+        <w:numPr>
+          <w:ilvl w:val="1"/>
+          <w:numId w:val="3"/>
+        </w:numPr>
+      </w:pPr>
+      <w:proofErr w:type="gramStart"/>
+      <w:r>
+        <w:t>o</w:t>
+      </w:r>
+      <w:r>
+        <w:t>utput</w:t>
+      </w:r>
+      <w:proofErr w:type="gramEnd"/>
+      <w:r>
+        <w:t>/</w:t>
+      </w:r>
+      <w:proofErr w:type="spellStart"/>
+      <w:r>
+        <w:t>compiledResults</w:t>
+      </w:r>
+      <w:proofErr w:type="spellEnd"/>
+      <w:r>
+        <w:t>/</w:t>
+      </w:r>
+      <w:proofErr w:type="spellStart"/>
+      <w:r>
+        <w:t>uptoSUBNUM</w:t>
+      </w:r>
+      <w:proofErr w:type="spellEnd"/>
+      <w:r>
+        <w:t>/</w:t>
+      </w:r>
+      <w:proofErr w:type="spellStart"/>
+      <w:r>
+        <w:t>singleVarTxts</w:t>
+      </w:r>
+      <w:proofErr w:type="spellEnd"/>
+    </w:p>
+    <w:p>
+      <w:pPr>
+        <w:pStyle w:val="ListParagraph"/>
+        <w:numPr>
+          <w:ilvl w:val="2"/>
+          <w:numId w:val="3"/>
+        </w:numPr>
+      </w:pPr>
+      <w:r>
+        <w:t>L</w:t>
+      </w:r>
+      <w:r>
+        <w:t>ots of .txt files containing information about the sample</w:t>
+      </w:r>
+    </w:p>
+    <w:p>
+      <w:pPr>
+        <w:pStyle w:val="ListParagraph"/>
+        <w:numPr>
+          <w:ilvl w:val="2"/>
+          <w:numId w:val="3"/>
+        </w:numPr>
+      </w:pPr>
+      <w:r>
+        <w:t>PctInhib.txt = percent correct file - check to make sure that subjects and runs all had an acceptable number of % inhibitions</w:t>
+      </w:r>
+    </w:p>
+    <w:p>
+      <w:pPr>
+        <w:pStyle w:val="ListParagraph"/>
+        <w:numPr>
+          <w:ilvl w:val="3"/>
+          <w:numId w:val="3"/>
+        </w:numPr>
+      </w:pPr>
+      <w:proofErr w:type="gramStart"/>
+      <w:r>
+        <w:t>if</w:t>
+      </w:r>
+      <w:proofErr w:type="gramEnd"/>
+      <w:r>
+        <w:t xml:space="preserve"> &lt;40%, question the SSRT</w:t>
+      </w:r>
+    </w:p>
+    <w:p>
+      <w:pPr>
+        <w:pStyle w:val="ListParagraph"/>
+        <w:numPr>
+          <w:ilvl w:val="3"/>
+          <w:numId w:val="3"/>
+        </w:numPr>
+      </w:pPr>
+      <w:proofErr w:type="gramStart"/>
+      <w:r>
+        <w:t>if</w:t>
+      </w:r>
+      <w:proofErr w:type="gramEnd"/>
+      <w:r>
+        <w:t xml:space="preserve"> &lt;25%, drop the run</w:t>
+      </w:r>
+    </w:p>
+    <w:p>
+      <w:pPr>
+        <w:pStyle w:val="ListParagraph"/>
+        <w:numPr>
+          <w:ilvl w:val="2"/>
+          <w:numId w:val="3"/>
+        </w:numPr>
+      </w:pPr>
+      <w:r>
+        <w:t>SSRTint.txt = integration file - takes into account the actual number of % inhibitions —&gt; USE THIS ONE</w:t>
+      </w:r>
+    </w:p>
+    <w:p>
+      <w:pPr>
+        <w:pStyle w:val="ListParagraph"/>
+        <w:numPr>
+          <w:ilvl w:val="3"/>
+          <w:numId w:val="3"/>
+        </w:numPr>
+      </w:pPr>
+      <w:proofErr w:type="gramStart"/>
+      <w:r>
+        <w:t>notes</w:t>
+      </w:r>
+      <w:proofErr w:type="gramEnd"/>
+      <w:r>
+        <w:t>: adults usually start at about 200-300ms stop time</w:t>
+      </w:r>
+    </w:p>
+    <w:p>
+      <w:pPr>
+        <w:pStyle w:val="ListParagraph"/>
+        <w:numPr>
+          <w:ilvl w:val="3"/>
+          <w:numId w:val="3"/>
+        </w:numPr>
+      </w:pPr>
+      <w:proofErr w:type="gramStart"/>
+      <w:r>
+        <w:t>if</w:t>
+      </w:r>
+      <w:proofErr w:type="gramEnd"/>
+      <w:r>
+        <w:t xml:space="preserve"> super high, usually matches with a low % </w:t>
+      </w:r>
+      <w:proofErr w:type="spellStart"/>
+      <w:r>
+        <w:t>inhib</w:t>
+      </w:r>
+      <w:proofErr w:type="spellEnd"/>
+    </w:p>
+    <w:p>
+      <w:pPr>
+        <w:pStyle w:val="ListParagraph"/>
+        <w:numPr>
+          <w:ilvl w:val="3"/>
+          <w:numId w:val="3"/>
+        </w:numPr>
+      </w:pPr>
+      <w:proofErr w:type="gramStart"/>
+      <w:r>
+        <w:t>if</w:t>
+      </w:r>
+      <w:proofErr w:type="gramEnd"/>
+      <w:r>
+        <w:t xml:space="preserve"> too small, usually they were too slow or stopped too much</w:t>
+      </w:r>
+    </w:p>
+    <w:p>
+      <w:pPr>
+        <w:pStyle w:val="ListParagraph"/>
+        <w:numPr>
+          <w:ilvl w:val="2"/>
+          <w:numId w:val="3"/>
+        </w:numPr>
+      </w:pPr>
+      <w:r>
+        <w:t xml:space="preserve">SSRT.txt = regular file, when it tries to make everyone at 50% (not as accurate as the </w:t>
+      </w:r>
+      <w:proofErr w:type="spellStart"/>
+      <w:r>
+        <w:t>SSRTint</w:t>
+      </w:r>
+      <w:proofErr w:type="spellEnd"/>
+      <w:r>
+        <w:t xml:space="preserve"> file)</w:t>
+      </w:r>
+    </w:p>
+    <w:p>
+      <w:pPr>
+        <w:pStyle w:val="ListParagraph"/>
+        <w:numPr>
+          <w:ilvl w:val="2"/>
+          <w:numId w:val="3"/>
+        </w:numPr>
+      </w:pPr>
+      <w:r>
+        <w:t>GRTmean.txt = average go RT —&gt; check to see if it’s too long for runs where the SSRT is super short</w:t>
       </w:r>
     </w:p>
     <w:p>
@@ -473,7 +1112,7 @@
         </w:numPr>
       </w:pPr>
       <w:r>
-        <w:t>Now you can run the script that checks the data quality</w:t>
+        <w:t>Imaging (onsets/durations)</w:t>
       </w:r>
     </w:p>
     <w:p>
@@ -485,13 +1124,8 @@
         </w:numPr>
       </w:pPr>
       <w:r>
-        <w:t xml:space="preserve">Open </w:t>
-      </w:r>
-      <w:proofErr w:type="spellStart"/>
-      <w:r>
-        <w:t>initialCheck.m</w:t>
-      </w:r>
-      <w:proofErr w:type="spellEnd"/>
+        <w:t>Modeling: </w:t>
+      </w:r>
     </w:p>
     <w:p>
       <w:pPr>
@@ -501,25 +1135,170 @@
           <w:numId w:val="3"/>
         </w:numPr>
       </w:pPr>
-      <w:r>
-        <w:t>Change the parameters for this data set (location of the data in the /</w:t>
-      </w:r>
-      <w:proofErr w:type="spellStart"/>
-      <w:r>
-        <w:t>analysisReady</w:t>
-      </w:r>
-      <w:proofErr w:type="spellEnd"/>
-      <w:r>
-        <w:t xml:space="preserve"> folder, the buttons used, the study prefix, and </w:t>
-      </w:r>
-      <w:r>
-        <w:t>the subject numbers to exclude</w:t>
-      </w:r>
-      <w:r>
-        <w:t>)</w:t>
-      </w:r>
-      <w:r>
-        <w:t xml:space="preserve"> </w:t>
+      <w:proofErr w:type="spellStart"/>
+      <w:proofErr w:type="gramStart"/>
+      <w:r>
+        <w:t>makeVecs</w:t>
+      </w:r>
+      <w:proofErr w:type="spellEnd"/>
+      <w:proofErr w:type="gramEnd"/>
+      <w:r>
+        <w:t xml:space="preserve"> outputs the following columns:</w:t>
+      </w:r>
+    </w:p>
+    <w:p>
+      <w:pPr>
+        <w:pStyle w:val="ListParagraph"/>
+        <w:numPr>
+          <w:ilvl w:val="3"/>
+          <w:numId w:val="3"/>
+        </w:numPr>
+      </w:pPr>
+      <w:proofErr w:type="spellStart"/>
+      <w:r>
+        <w:t>CorrectGo</w:t>
+      </w:r>
+      <w:proofErr w:type="spellEnd"/>
+      <w:r>
+        <w:t xml:space="preserve">, </w:t>
+      </w:r>
+      <w:proofErr w:type="spellStart"/>
+      <w:r>
+        <w:t>CorrectStop</w:t>
+      </w:r>
+      <w:proofErr w:type="spellEnd"/>
+      <w:r>
+        <w:t xml:space="preserve">, </w:t>
+      </w:r>
+      <w:proofErr w:type="spellStart"/>
+      <w:r>
+        <w:t>FailedStop</w:t>
+      </w:r>
+      <w:proofErr w:type="spellEnd"/>
+      <w:r>
+        <w:t>, Cue, Trash</w:t>
+      </w:r>
+      <w:r>
+        <w:t xml:space="preserve"> (sometimes)</w:t>
+      </w:r>
+    </w:p>
+    <w:p>
+      <w:pPr>
+        <w:pStyle w:val="ListParagraph"/>
+        <w:numPr>
+          <w:ilvl w:val="2"/>
+          <w:numId w:val="3"/>
+        </w:numPr>
+      </w:pPr>
+      <w:proofErr w:type="gramStart"/>
+      <w:r>
+        <w:t>model</w:t>
+      </w:r>
+      <w:proofErr w:type="gramEnd"/>
+      <w:r>
+        <w:t xml:space="preserve"> stop &amp; go trials</w:t>
+      </w:r>
+    </w:p>
+    <w:p>
+      <w:pPr>
+        <w:pStyle w:val="ListParagraph"/>
+        <w:numPr>
+          <w:ilvl w:val="3"/>
+          <w:numId w:val="3"/>
+        </w:numPr>
+      </w:pPr>
+      <w:proofErr w:type="gramStart"/>
+      <w:r>
+        <w:t>correct</w:t>
+      </w:r>
+      <w:proofErr w:type="gramEnd"/>
+      <w:r>
+        <w:t xml:space="preserve"> go (button), correct stop (no button press), failed stop (button), failed go (trash)</w:t>
+      </w:r>
+    </w:p>
+    <w:p>
+      <w:pPr>
+        <w:pStyle w:val="ListParagraph"/>
+        <w:numPr>
+          <w:ilvl w:val="3"/>
+          <w:numId w:val="3"/>
+        </w:numPr>
+      </w:pPr>
+      <w:proofErr w:type="gramStart"/>
+      <w:r>
+        <w:t>contrasts</w:t>
+      </w:r>
+      <w:proofErr w:type="gramEnd"/>
+      <w:r>
+        <w:t>: </w:t>
+      </w:r>
+    </w:p>
+    <w:p>
+      <w:pPr>
+        <w:pStyle w:val="ListParagraph"/>
+        <w:numPr>
+          <w:ilvl w:val="4"/>
+          <w:numId w:val="3"/>
+        </w:numPr>
+      </w:pPr>
+      <w:proofErr w:type="gramStart"/>
+      <w:r>
+        <w:t>correct</w:t>
+      </w:r>
+      <w:proofErr w:type="gramEnd"/>
+      <w:r>
+        <w:t xml:space="preserve"> stop &gt; correct go</w:t>
+      </w:r>
+    </w:p>
+    <w:p>
+      <w:pPr>
+        <w:pStyle w:val="ListParagraph"/>
+        <w:numPr>
+          <w:ilvl w:val="4"/>
+          <w:numId w:val="3"/>
+        </w:numPr>
+      </w:pPr>
+      <w:proofErr w:type="gramStart"/>
+      <w:r>
+        <w:t>correct</w:t>
+      </w:r>
+      <w:proofErr w:type="gramEnd"/>
+      <w:r>
+        <w:t xml:space="preserve"> stop &gt; failed stop</w:t>
+      </w:r>
+    </w:p>
+    <w:p>
+      <w:pPr>
+        <w:pStyle w:val="ListParagraph"/>
+        <w:numPr>
+          <w:ilvl w:val="2"/>
+          <w:numId w:val="3"/>
+        </w:numPr>
+      </w:pPr>
+      <w:proofErr w:type="gramStart"/>
+      <w:r>
+        <w:t>need</w:t>
+      </w:r>
+      <w:proofErr w:type="gramEnd"/>
+      <w:r>
+        <w:t xml:space="preserve"> to know which trials are stop and which are go</w:t>
+      </w:r>
+    </w:p>
+    <w:p>
+      <w:pPr>
+        <w:pStyle w:val="ListParagraph"/>
+        <w:numPr>
+          <w:ilvl w:val="2"/>
+          <w:numId w:val="3"/>
+        </w:numPr>
+      </w:pPr>
+      <w:proofErr w:type="gramStart"/>
+      <w:r>
+        <w:t>model</w:t>
+      </w:r>
+      <w:proofErr w:type="gramEnd"/>
+      <w:r>
+        <w:t>: cue period (circle onset before arrow) for all trials, correct stop </w:t>
       </w:r>
     </w:p>
     <w:p>
@@ -531,32 +1310,8 @@
         </w:numPr>
       </w:pPr>
       <w:r>
-        <w:t>Output:</w:t>
-      </w:r>
-      <w:r>
-        <w:t xml:space="preserve"> this script creates a bunch of .txt files located in /</w:t>
-      </w:r>
-      <w:proofErr w:type="spellStart"/>
-      <w:r>
-        <w:t>compiledResults</w:t>
-      </w:r>
-      <w:proofErr w:type="spellEnd"/>
-      <w:r>
-        <w:t>/</w:t>
-      </w:r>
-      <w:proofErr w:type="spellStart"/>
-      <w:r>
-        <w:t>upToSubNum</w:t>
-      </w:r>
-      <w:proofErr w:type="spellEnd"/>
-      <w:r>
-        <w:t>/</w:t>
-      </w:r>
-      <w:proofErr w:type="spellStart"/>
-      <w:r>
-        <w:t>initialCheck</w:t>
-      </w:r>
-      <w:proofErr w:type="spellEnd"/>
+        <w:t>Making multiple conditions files:</w:t>
+      </w:r>
     </w:p>
     <w:p>
       <w:pPr>
@@ -566,665 +1321,89 @@
           <w:numId w:val="3"/>
         </w:numPr>
       </w:pPr>
+      <w:proofErr w:type="spellStart"/>
+      <w:proofErr w:type="gramStart"/>
+      <w:r>
+        <w:t>makeVecs</w:t>
+      </w:r>
+      <w:proofErr w:type="spellEnd"/>
+      <w:proofErr w:type="gramEnd"/>
+      <w:r>
+        <w:t>: carries over button rules from previous scripts</w:t>
+      </w:r>
+    </w:p>
+    <w:p>
+      <w:pPr>
+        <w:pStyle w:val="ListParagraph"/>
+        <w:numPr>
+          <w:ilvl w:val="3"/>
+          <w:numId w:val="3"/>
+        </w:numPr>
+      </w:pPr>
+      <w:proofErr w:type="gramStart"/>
+      <w:r>
+        <w:t>correct</w:t>
+      </w:r>
+      <w:proofErr w:type="gramEnd"/>
+      <w:r>
+        <w:t xml:space="preserve"> go, correct stop, failed stop: all have a duration = 1</w:t>
+      </w:r>
+    </w:p>
+    <w:p>
+      <w:pPr>
+        <w:pStyle w:val="ListParagraph"/>
+        <w:numPr>
+          <w:ilvl w:val="3"/>
+          <w:numId w:val="3"/>
+        </w:numPr>
+      </w:pPr>
+      <w:proofErr w:type="gramStart"/>
+      <w:r>
+        <w:t>makes</w:t>
+      </w:r>
+      <w:proofErr w:type="gramEnd"/>
+      <w:r>
+        <w:t xml:space="preserve"> multiple condition</w:t>
+      </w:r>
+      <w:r>
+        <w:t xml:space="preserve"> file: names, onsets, dura</w:t>
+      </w:r>
+      <w:r>
+        <w:t xml:space="preserve">tions in </w:t>
+      </w:r>
+      <w:proofErr w:type="spellStart"/>
+      <w:r>
+        <w:t>fx</w:t>
+      </w:r>
+      <w:proofErr w:type="spellEnd"/>
+      <w:r>
+        <w:t xml:space="preserve"> folder in subject di</w:t>
+      </w:r>
+      <w:r>
+        <w:t>rectory</w:t>
+      </w:r>
+    </w:p>
+    <w:p>
+      <w:pPr>
+        <w:pStyle w:val="ListParagraph"/>
+        <w:numPr>
+          <w:ilvl w:val="2"/>
+          <w:numId w:val="3"/>
+        </w:numPr>
+      </w:pPr>
+      <w:r>
+        <w:t xml:space="preserve">Check onsets: each should be - a lot (correct </w:t>
+      </w:r>
+      <w:proofErr w:type="spellStart"/>
+      <w:r>
+        <w:t>Gos</w:t>
+      </w:r>
+      <w:proofErr w:type="spellEnd"/>
+      <w:r>
+        <w:t xml:space="preserve"> - ideal is 96), 16, 16, 128</w:t>
+      </w:r>
       <w:bookmarkStart w:id="0" w:name="_GoBack"/>
       <w:bookmarkEnd w:id="0"/>
-      <w:r>
-        <w:t xml:space="preserve">Look at the number of go trials wrong/right, and the number of NRs (since a late response will be considered a </w:t>
-      </w:r>
-      <w:proofErr w:type="spellStart"/>
-      <w:r>
-        <w:t>noGo</w:t>
-      </w:r>
-      <w:proofErr w:type="spellEnd"/>
-      <w:r>
-        <w:t>) —&gt; this will make the SSRT crazy or you will see lots of NRs</w:t>
-      </w:r>
-    </w:p>
-    <w:p>
-      <w:pPr>
-        <w:pStyle w:val="ListParagraph"/>
-        <w:numPr>
-          <w:ilvl w:val="3"/>
-          <w:numId w:val="3"/>
-        </w:numPr>
-      </w:pPr>
-      <w:r>
-        <w:t>Should have 96 Go and 32 Stop trials if perfect</w:t>
-      </w:r>
-    </w:p>
-    <w:p>
-      <w:pPr>
-        <w:pStyle w:val="ListParagraph"/>
-        <w:numPr>
-          <w:ilvl w:val="2"/>
-          <w:numId w:val="3"/>
-        </w:numPr>
-      </w:pPr>
-      <w:r>
-        <w:t>Weird button file - look to see if there are bunch of trials per run that used weird buttons (used different buttons than they should have)</w:t>
-      </w:r>
-    </w:p>
-    <w:p>
-      <w:pPr>
-        <w:pStyle w:val="ListParagraph"/>
-        <w:numPr>
-          <w:ilvl w:val="2"/>
-          <w:numId w:val="3"/>
-        </w:numPr>
-      </w:pPr>
-      <w:r>
-        <w:t>Wrong go - look to see if there are a bunch of trials per run with wrong Go (if a run has a high number of wrong go but not weird button, then they most likely switched L/R fingers)</w:t>
-      </w:r>
-    </w:p>
-    <w:p>
-      <w:pPr>
-        <w:pStyle w:val="ListParagraph"/>
-        <w:numPr>
-          <w:ilvl w:val="0"/>
-          <w:numId w:val="3"/>
-        </w:numPr>
-      </w:pPr>
-      <w:r>
-        <w:t>Analyses: first, keep a clean raw copy and work in “output/</w:t>
-      </w:r>
-      <w:proofErr w:type="spellStart"/>
-      <w:r>
-        <w:t>analysisReady</w:t>
-      </w:r>
-      <w:proofErr w:type="spellEnd"/>
-      <w:r>
-        <w:t>"</w:t>
-      </w:r>
-    </w:p>
-    <w:p>
-      <w:pPr>
-        <w:pStyle w:val="ListParagraph"/>
-        <w:numPr>
-          <w:ilvl w:val="1"/>
-          <w:numId w:val="3"/>
-        </w:numPr>
-      </w:pPr>
-      <w:r>
-        <w:t>Clean up weird button presses</w:t>
-      </w:r>
-    </w:p>
-    <w:p>
-      <w:pPr>
-        <w:pStyle w:val="ListParagraph"/>
-        <w:numPr>
-          <w:ilvl w:val="2"/>
-          <w:numId w:val="3"/>
-        </w:numPr>
-      </w:pPr>
-      <w:r>
-        <w:t>O</w:t>
-      </w:r>
-      <w:r>
-        <w:t xml:space="preserve">pen </w:t>
-      </w:r>
-      <w:proofErr w:type="spellStart"/>
-      <w:r>
-        <w:t>extractAllSSTResults.m</w:t>
-      </w:r>
-      <w:proofErr w:type="spellEnd"/>
-    </w:p>
-    <w:p>
-      <w:pPr>
-        <w:pStyle w:val="ListParagraph"/>
-        <w:numPr>
-          <w:ilvl w:val="2"/>
-          <w:numId w:val="3"/>
-        </w:numPr>
-      </w:pPr>
-      <w:r>
-        <w:t>D</w:t>
-      </w:r>
-      <w:r>
-        <w:t>efine exceptions to the rule fields, per run (which means that if a subject has the same problem for both runs, you have to list it twice)</w:t>
-      </w:r>
-    </w:p>
-    <w:p>
-      <w:pPr>
-        <w:pStyle w:val="ListParagraph"/>
-        <w:numPr>
-          <w:ilvl w:val="2"/>
-          <w:numId w:val="3"/>
-        </w:numPr>
-      </w:pPr>
-      <w:r>
-        <w:t>R</w:t>
-      </w:r>
-      <w:r>
-        <w:t>un</w:t>
-      </w:r>
-    </w:p>
-    <w:p>
-      <w:pPr>
-        <w:pStyle w:val="ListParagraph"/>
-        <w:numPr>
-          <w:ilvl w:val="2"/>
-          <w:numId w:val="3"/>
-        </w:numPr>
-      </w:pPr>
-      <w:r>
-        <w:t xml:space="preserve">Results will appear in two folders: </w:t>
-      </w:r>
-      <w:proofErr w:type="spellStart"/>
-      <w:r>
-        <w:t>singleVarTxts</w:t>
-      </w:r>
-      <w:proofErr w:type="spellEnd"/>
-      <w:r>
-        <w:t xml:space="preserve"> and </w:t>
-      </w:r>
-      <w:proofErr w:type="spellStart"/>
-      <w:r>
-        <w:t>varMats</w:t>
-      </w:r>
-      <w:proofErr w:type="spellEnd"/>
-    </w:p>
-    <w:p>
-      <w:pPr>
-        <w:pStyle w:val="ListParagraph"/>
-        <w:numPr>
-          <w:ilvl w:val="1"/>
-          <w:numId w:val="3"/>
-        </w:numPr>
-      </w:pPr>
-      <w:r>
-        <w:t>O</w:t>
-      </w:r>
-      <w:r>
-        <w:t>utput/</w:t>
-      </w:r>
-      <w:proofErr w:type="spellStart"/>
-      <w:r>
-        <w:t>compiledResults</w:t>
-      </w:r>
-      <w:proofErr w:type="spellEnd"/>
-      <w:r>
-        <w:t>/</w:t>
-      </w:r>
-      <w:proofErr w:type="spellStart"/>
-      <w:r>
-        <w:t>uptoSUBNUM</w:t>
-      </w:r>
-      <w:proofErr w:type="spellEnd"/>
-      <w:r>
-        <w:t>/</w:t>
-      </w:r>
-      <w:proofErr w:type="spellStart"/>
-      <w:r>
-        <w:t>singleVarTxts</w:t>
-      </w:r>
-      <w:proofErr w:type="spellEnd"/>
-    </w:p>
-    <w:p>
-      <w:pPr>
-        <w:pStyle w:val="ListParagraph"/>
-        <w:numPr>
-          <w:ilvl w:val="2"/>
-          <w:numId w:val="3"/>
-        </w:numPr>
-      </w:pPr>
-      <w:r>
-        <w:t>L</w:t>
-      </w:r>
-      <w:r>
-        <w:t>ots of .txt files containing information about the sample</w:t>
-      </w:r>
-    </w:p>
-    <w:p>
-      <w:pPr>
-        <w:pStyle w:val="ListParagraph"/>
-        <w:numPr>
-          <w:ilvl w:val="2"/>
-          <w:numId w:val="3"/>
-        </w:numPr>
-      </w:pPr>
-      <w:r>
-        <w:t>PctInhib.txt = percent correct file - check to make sure that subjects and runs all had an acceptable number of % inhibitions</w:t>
-      </w:r>
-    </w:p>
-    <w:p>
-      <w:pPr>
-        <w:pStyle w:val="ListParagraph"/>
-        <w:numPr>
-          <w:ilvl w:val="3"/>
-          <w:numId w:val="3"/>
-        </w:numPr>
-      </w:pPr>
-      <w:proofErr w:type="gramStart"/>
-      <w:r>
-        <w:t>if</w:t>
-      </w:r>
-      <w:proofErr w:type="gramEnd"/>
-      <w:r>
-        <w:t xml:space="preserve"> &lt;40%, question the SSRT</w:t>
-      </w:r>
-    </w:p>
-    <w:p>
-      <w:pPr>
-        <w:pStyle w:val="ListParagraph"/>
-        <w:numPr>
-          <w:ilvl w:val="3"/>
-          <w:numId w:val="3"/>
-        </w:numPr>
-      </w:pPr>
-      <w:proofErr w:type="gramStart"/>
-      <w:r>
-        <w:t>if</w:t>
-      </w:r>
-      <w:proofErr w:type="gramEnd"/>
-      <w:r>
-        <w:t xml:space="preserve"> &lt;25%, drop the run</w:t>
-      </w:r>
-    </w:p>
-    <w:p>
-      <w:pPr>
-        <w:pStyle w:val="ListParagraph"/>
-        <w:numPr>
-          <w:ilvl w:val="2"/>
-          <w:numId w:val="3"/>
-        </w:numPr>
-      </w:pPr>
-      <w:r>
-        <w:t>SSRTint.txt = integration file - takes into account the actual number of % inhibitions —&gt; USE THIS ONE</w:t>
-      </w:r>
-    </w:p>
-    <w:p>
-      <w:pPr>
-        <w:pStyle w:val="ListParagraph"/>
-        <w:numPr>
-          <w:ilvl w:val="3"/>
-          <w:numId w:val="3"/>
-        </w:numPr>
-      </w:pPr>
-      <w:proofErr w:type="gramStart"/>
-      <w:r>
-        <w:t>notes</w:t>
-      </w:r>
-      <w:proofErr w:type="gramEnd"/>
-      <w:r>
-        <w:t>: adults usually start at about 200-300ms stop time</w:t>
-      </w:r>
-    </w:p>
-    <w:p>
-      <w:pPr>
-        <w:pStyle w:val="ListParagraph"/>
-        <w:numPr>
-          <w:ilvl w:val="3"/>
-          <w:numId w:val="3"/>
-        </w:numPr>
-      </w:pPr>
-      <w:proofErr w:type="gramStart"/>
-      <w:r>
-        <w:t>if</w:t>
-      </w:r>
-      <w:proofErr w:type="gramEnd"/>
-      <w:r>
-        <w:t xml:space="preserve"> super high, usually matches with a low % </w:t>
-      </w:r>
-      <w:proofErr w:type="spellStart"/>
-      <w:r>
-        <w:t>inhib</w:t>
-      </w:r>
-      <w:proofErr w:type="spellEnd"/>
-    </w:p>
-    <w:p>
-      <w:pPr>
-        <w:pStyle w:val="ListParagraph"/>
-        <w:numPr>
-          <w:ilvl w:val="3"/>
-          <w:numId w:val="3"/>
-        </w:numPr>
-      </w:pPr>
-      <w:proofErr w:type="gramStart"/>
-      <w:r>
-        <w:t>if</w:t>
-      </w:r>
-      <w:proofErr w:type="gramEnd"/>
-      <w:r>
-        <w:t xml:space="preserve"> too small, usually they were too slow or stopped too much</w:t>
-      </w:r>
-    </w:p>
-    <w:p>
-      <w:pPr>
-        <w:pStyle w:val="ListParagraph"/>
-        <w:numPr>
-          <w:ilvl w:val="2"/>
-          <w:numId w:val="3"/>
-        </w:numPr>
-      </w:pPr>
-      <w:r>
-        <w:t xml:space="preserve">SSRT.txt = regular file, when it tries to make everyone at 50% (not as accurate as the </w:t>
-      </w:r>
-      <w:proofErr w:type="spellStart"/>
-      <w:r>
-        <w:t>SSRTint</w:t>
-      </w:r>
-      <w:proofErr w:type="spellEnd"/>
-      <w:r>
-        <w:t xml:space="preserve"> file)</w:t>
-      </w:r>
-    </w:p>
-    <w:p>
-      <w:pPr>
-        <w:pStyle w:val="ListParagraph"/>
-        <w:numPr>
-          <w:ilvl w:val="2"/>
-          <w:numId w:val="3"/>
-        </w:numPr>
-      </w:pPr>
-      <w:r>
-        <w:t>GRTmean.txt = average go RT —&gt; check to see if it’s too long for runs where the SSRT is super short</w:t>
-      </w:r>
-    </w:p>
-    <w:p>
-      <w:pPr>
-        <w:pStyle w:val="ListParagraph"/>
-        <w:numPr>
-          <w:ilvl w:val="0"/>
-          <w:numId w:val="3"/>
-        </w:numPr>
-      </w:pPr>
-      <w:r>
-        <w:t>Imaging (onsets/durations)</w:t>
-      </w:r>
-    </w:p>
-    <w:p>
-      <w:pPr>
-        <w:pStyle w:val="ListParagraph"/>
-        <w:numPr>
-          <w:ilvl w:val="1"/>
-          <w:numId w:val="3"/>
-        </w:numPr>
-      </w:pPr>
-      <w:r>
-        <w:t>Modeling: </w:t>
-      </w:r>
-    </w:p>
-    <w:p>
-      <w:pPr>
-        <w:pStyle w:val="ListParagraph"/>
-        <w:numPr>
-          <w:ilvl w:val="2"/>
-          <w:numId w:val="3"/>
-        </w:numPr>
-      </w:pPr>
-      <w:proofErr w:type="spellStart"/>
-      <w:proofErr w:type="gramStart"/>
-      <w:r>
-        <w:t>makeVecs</w:t>
-      </w:r>
-      <w:proofErr w:type="spellEnd"/>
-      <w:proofErr w:type="gramEnd"/>
-      <w:r>
-        <w:t xml:space="preserve"> outputs the following columns:</w:t>
-      </w:r>
-    </w:p>
-    <w:p>
-      <w:pPr>
-        <w:pStyle w:val="ListParagraph"/>
-        <w:numPr>
-          <w:ilvl w:val="3"/>
-          <w:numId w:val="3"/>
-        </w:numPr>
-      </w:pPr>
-      <w:proofErr w:type="spellStart"/>
-      <w:r>
-        <w:t>CorrectGo</w:t>
-      </w:r>
-      <w:proofErr w:type="spellEnd"/>
-      <w:r>
-        <w:t xml:space="preserve">, </w:t>
-      </w:r>
-      <w:proofErr w:type="spellStart"/>
-      <w:r>
-        <w:t>CorrectStop</w:t>
-      </w:r>
-      <w:proofErr w:type="spellEnd"/>
-      <w:r>
-        <w:t xml:space="preserve">, </w:t>
-      </w:r>
-      <w:proofErr w:type="spellStart"/>
-      <w:r>
-        <w:t>FailedStop</w:t>
-      </w:r>
-      <w:proofErr w:type="spellEnd"/>
-      <w:r>
-        <w:t>, Cue, Trash</w:t>
-      </w:r>
-    </w:p>
-    <w:p>
-      <w:pPr>
-        <w:pStyle w:val="ListParagraph"/>
-        <w:numPr>
-          <w:ilvl w:val="2"/>
-          <w:numId w:val="3"/>
-        </w:numPr>
-      </w:pPr>
-      <w:proofErr w:type="gramStart"/>
-      <w:r>
-        <w:t>model</w:t>
-      </w:r>
-      <w:proofErr w:type="gramEnd"/>
-      <w:r>
-        <w:t xml:space="preserve"> stop &amp; go trials</w:t>
-      </w:r>
-    </w:p>
-    <w:p>
-      <w:pPr>
-        <w:pStyle w:val="ListParagraph"/>
-        <w:numPr>
-          <w:ilvl w:val="3"/>
-          <w:numId w:val="3"/>
-        </w:numPr>
-      </w:pPr>
-      <w:proofErr w:type="gramStart"/>
-      <w:r>
-        <w:t>correct</w:t>
-      </w:r>
-      <w:proofErr w:type="gramEnd"/>
-      <w:r>
-        <w:t xml:space="preserve"> go (button), correct stop (no button press), failed stop (button), failed go (trash)</w:t>
-      </w:r>
-    </w:p>
-    <w:p>
-      <w:pPr>
-        <w:pStyle w:val="ListParagraph"/>
-        <w:numPr>
-          <w:ilvl w:val="3"/>
-          <w:numId w:val="3"/>
-        </w:numPr>
-      </w:pPr>
-      <w:proofErr w:type="gramStart"/>
-      <w:r>
-        <w:t>contrasts</w:t>
-      </w:r>
-      <w:proofErr w:type="gramEnd"/>
-      <w:r>
-        <w:t>: </w:t>
-      </w:r>
-    </w:p>
-    <w:p>
-      <w:pPr>
-        <w:pStyle w:val="ListParagraph"/>
-        <w:numPr>
-          <w:ilvl w:val="4"/>
-          <w:numId w:val="3"/>
-        </w:numPr>
-      </w:pPr>
-      <w:proofErr w:type="gramStart"/>
-      <w:r>
-        <w:t>correct</w:t>
-      </w:r>
-      <w:proofErr w:type="gramEnd"/>
-      <w:r>
-        <w:t xml:space="preserve"> stop &gt; correct go</w:t>
-      </w:r>
-    </w:p>
-    <w:p>
-      <w:pPr>
-        <w:pStyle w:val="ListParagraph"/>
-        <w:numPr>
-          <w:ilvl w:val="4"/>
-          <w:numId w:val="3"/>
-        </w:numPr>
-      </w:pPr>
-      <w:proofErr w:type="gramStart"/>
-      <w:r>
-        <w:t>correct</w:t>
-      </w:r>
-      <w:proofErr w:type="gramEnd"/>
-      <w:r>
-        <w:t xml:space="preserve"> stop &gt; failed stop</w:t>
-      </w:r>
-    </w:p>
-    <w:p>
-      <w:pPr>
-        <w:pStyle w:val="ListParagraph"/>
-        <w:numPr>
-          <w:ilvl w:val="2"/>
-          <w:numId w:val="3"/>
-        </w:numPr>
-      </w:pPr>
-      <w:proofErr w:type="gramStart"/>
-      <w:r>
-        <w:t>need</w:t>
-      </w:r>
-      <w:proofErr w:type="gramEnd"/>
-      <w:r>
-        <w:t xml:space="preserve"> to know which trials are stop and which are go (button rules)</w:t>
-      </w:r>
-    </w:p>
-    <w:p>
-      <w:pPr>
-        <w:pStyle w:val="ListParagraph"/>
-        <w:numPr>
-          <w:ilvl w:val="2"/>
-          <w:numId w:val="3"/>
-        </w:numPr>
-      </w:pPr>
-      <w:proofErr w:type="gramStart"/>
-      <w:r>
-        <w:t>model</w:t>
-      </w:r>
-      <w:proofErr w:type="gramEnd"/>
-      <w:r>
-        <w:t>: cue period (circle onset before arrow) for all trials, correct stop </w:t>
-      </w:r>
-    </w:p>
-    <w:p>
-      <w:pPr>
-        <w:pStyle w:val="ListParagraph"/>
-        <w:numPr>
-          <w:ilvl w:val="1"/>
-          <w:numId w:val="3"/>
-        </w:numPr>
-      </w:pPr>
-      <w:r>
-        <w:t>Making multiple conditions files:</w:t>
-      </w:r>
-    </w:p>
-    <w:p>
-      <w:pPr>
-        <w:pStyle w:val="ListParagraph"/>
-        <w:numPr>
-          <w:ilvl w:val="2"/>
-          <w:numId w:val="3"/>
-        </w:numPr>
-      </w:pPr>
-      <w:proofErr w:type="spellStart"/>
-      <w:proofErr w:type="gramStart"/>
-      <w:r>
-        <w:t>makeVecs</w:t>
-      </w:r>
-      <w:proofErr w:type="spellEnd"/>
-      <w:proofErr w:type="gramEnd"/>
-      <w:r>
-        <w:t>: carries over button rules from previous scripts</w:t>
-      </w:r>
-    </w:p>
-    <w:p>
-      <w:pPr>
-        <w:pStyle w:val="ListParagraph"/>
-        <w:numPr>
-          <w:ilvl w:val="3"/>
-          <w:numId w:val="3"/>
-        </w:numPr>
-      </w:pPr>
-      <w:proofErr w:type="gramStart"/>
-      <w:r>
-        <w:t>correct</w:t>
-      </w:r>
-      <w:proofErr w:type="gramEnd"/>
-      <w:r>
-        <w:t xml:space="preserve"> go, correct stop, failed stop: all have a duration = 1</w:t>
-      </w:r>
-    </w:p>
-    <w:p>
-      <w:pPr>
-        <w:pStyle w:val="ListParagraph"/>
-        <w:numPr>
-          <w:ilvl w:val="4"/>
-          <w:numId w:val="3"/>
-        </w:numPr>
-      </w:pPr>
-      <w:r>
-        <w:t>Lauren ignores button press RT</w:t>
-      </w:r>
-    </w:p>
-    <w:p>
-      <w:pPr>
-        <w:pStyle w:val="ListParagraph"/>
-        <w:numPr>
-          <w:ilvl w:val="3"/>
-          <w:numId w:val="3"/>
-        </w:numPr>
-      </w:pPr>
-      <w:proofErr w:type="gramStart"/>
-      <w:r>
-        <w:t>makes</w:t>
-      </w:r>
-      <w:proofErr w:type="gramEnd"/>
-      <w:r>
-        <w:t xml:space="preserve"> multiple audition file: names, onsets, dura</w:t>
-      </w:r>
-      <w:r>
-        <w:t xml:space="preserve">tions in </w:t>
-      </w:r>
-      <w:proofErr w:type="spellStart"/>
-      <w:r>
-        <w:t>fx</w:t>
-      </w:r>
-      <w:proofErr w:type="spellEnd"/>
-      <w:r>
-        <w:t xml:space="preserve"> folder in subject di</w:t>
-      </w:r>
-      <w:r>
-        <w:t>rectory</w:t>
-      </w:r>
-    </w:p>
-    <w:p>
-      <w:pPr>
-        <w:pStyle w:val="ListParagraph"/>
-        <w:numPr>
-          <w:ilvl w:val="2"/>
-          <w:numId w:val="3"/>
-        </w:numPr>
-      </w:pPr>
-      <w:r>
-        <w:t xml:space="preserve">Check onsets: each should be - a lot (correct </w:t>
-      </w:r>
-      <w:proofErr w:type="spellStart"/>
-      <w:r>
-        <w:t>Gos</w:t>
-      </w:r>
-      <w:proofErr w:type="spellEnd"/>
-      <w:r>
-        <w:t xml:space="preserve"> - ideal is 96), 16, 16, 128</w:t>
-      </w:r>
     </w:p>
     <w:p/>
     <w:sectPr>
@@ -1830,6 +2009,7 @@
   <w:style w:type="character" w:default="1" w:styleId="DefaultParagraphFont">
     <w:name w:val="Default Paragraph Font"/>
     <w:uiPriority w:val="1"/>
+    <w:semiHidden/>
     <w:unhideWhenUsed/>
   </w:style>
   <w:style w:type="table" w:default="1" w:styleId="TableNormal">
@@ -2026,6 +2206,7 @@
   <w:style w:type="character" w:default="1" w:styleId="DefaultParagraphFont">
     <w:name w:val="Default Paragraph Font"/>
     <w:uiPriority w:val="1"/>
+    <w:semiHidden/>
     <w:unhideWhenUsed/>
   </w:style>
   <w:style w:type="table" w:default="1" w:styleId="TableNormal">

</xml_diff>